<commit_message>
final update for Sprint 2 presentation
</commit_message>
<xml_diff>
--- a/JiahaoChen-SecondSprintPresentation.docx
+++ b/JiahaoChen-SecondSprintPresentation.docx
@@ -630,8 +630,208 @@
         </w:rPr>
         <w:t>. And we are working as hard as we could to make sure that we will be able to catch up.</w:t>
       </w:r>
+    </w:p>
+    <w:p>
+      <w:pPr>
+        <w:rPr>
+          <w:lang w:eastAsia="zh-CN"/>
+        </w:rPr>
+      </w:pPr>
+    </w:p>
+    <w:p>
+      <w:r>
+        <w:rPr>
+          <w:lang w:eastAsia="zh-CN"/>
+        </w:rPr>
+        <w:t>Our system diagram is shown here. The NREL</w:t>
+      </w:r>
+      <w:r>
+        <w:t xml:space="preserve"> is one of our main data sources. NREL stands for National Renewable Energy Laboratory. </w:t>
+      </w:r>
+      <w:r>
+        <w:t xml:space="preserve">NASA is also an important resource </w:t>
+      </w:r>
+      <w:r>
+        <w:lastRenderedPageBreak/>
+        <w:t xml:space="preserve">of our project. We will download </w:t>
+      </w:r>
+      <w:r>
+        <w:t>the</w:t>
+      </w:r>
+      <w:r>
+        <w:t xml:space="preserve"> data</w:t>
+      </w:r>
+      <w:r>
+        <w:t xml:space="preserve"> we needed</w:t>
+      </w:r>
+      <w:r>
+        <w:t xml:space="preserve"> or use the API to save the data in </w:t>
+      </w:r>
+      <w:r>
+        <w:t xml:space="preserve">our </w:t>
+      </w:r>
+      <w:r>
+        <w:t>Database. The way we manage the database is through MySQL. We will then apply our algorithm on these data and evaluate them.</w:t>
+      </w:r>
+      <w:r>
+        <w:t xml:space="preserve"> Eventually we will show our result in our web application. The web application is built </w:t>
+      </w:r>
+      <w:r>
+        <w:t>by</w:t>
+      </w:r>
+      <w:r>
+        <w:t xml:space="preserve"> </w:t>
+      </w:r>
+      <w:r>
+        <w:t>HTML</w:t>
+      </w:r>
+      <w:r>
+        <w:t xml:space="preserve"> and </w:t>
+      </w:r>
+      <w:r>
+        <w:t>JavaScript</w:t>
+      </w:r>
+      <w:r>
+        <w:t>.</w:t>
+      </w:r>
+    </w:p>
+    <w:p>
+      <w:pPr>
+        <w:rPr>
+          <w:rFonts w:hint="eastAsia"/>
+          <w:lang w:eastAsia="zh-CN"/>
+        </w:rPr>
+      </w:pPr>
+    </w:p>
+    <w:p>
+      <w:pPr>
+        <w:rPr>
+          <w:rFonts w:hint="eastAsia"/>
+        </w:rPr>
+      </w:pPr>
+      <w:r>
+        <w:rPr>
+          <w:lang w:eastAsia="zh-CN"/>
+        </w:rPr>
+        <w:t xml:space="preserve">Our </w:t>
+      </w:r>
+      <w:r>
+        <w:t>Accomplishment</w:t>
+      </w:r>
+      <w:r>
+        <w:t xml:space="preserve"> is that we found some great open data sources such as NREL and NASA. Also we are able to analyze the large amount of data we have downloaded and present it in our web application. The third thing is that we managed to build up a basic web user interface. And we managed to connect our data to Google Map via API. We will show you right now our web application.</w:t>
+      </w:r>
+    </w:p>
+    <w:p/>
+    <w:p>
+      <w:pPr>
+        <w:rPr>
+          <w:lang w:eastAsia="zh-CN"/>
+        </w:rPr>
+      </w:pPr>
+      <w:r>
+        <w:t>Now let me show you our application.</w:t>
+      </w:r>
+      <w:r>
+        <w:t xml:space="preserve"> </w:t>
+      </w:r>
+      <w:r>
+        <w:t xml:space="preserve">This is the name of our project. This is a brief introduction of what we are good at. The ‘about’ section mainly tells the customer why they should use our application. The ‘map’ section is the main section of our application. Currently we have only processed these data. If you click these places, it will tell you everything you need to know. Such as the </w:t>
+      </w:r>
+      <w:r>
+        <w:t xml:space="preserve">GHI, which is the Global Horizontal Irradiance, this is the magnitude of radiation. This is elevation. When we have enough data, we will use the </w:t>
+      </w:r>
+      <w:r>
+        <w:rPr>
+          <w:lang w:eastAsia="zh-CN"/>
+        </w:rPr>
+        <w:t>variance to measure the terrain of a specific place. This is wind speed. It’s pretty straightforward. There will be more data and we will improve the way we show this data to users. Eventually we will tell the user how much we recommend them to build solar power plants on some specific place. Maybe we will just tell them Recommend or Not Recommend. We think it will be easier for our user to get what they need.</w:t>
+      </w:r>
+    </w:p>
+    <w:p/>
+    <w:p>
+      <w:pPr>
+        <w:rPr>
+          <w:lang w:eastAsia="zh-CN"/>
+        </w:rPr>
+      </w:pPr>
+      <w:r>
+        <w:rPr>
+          <w:rFonts w:hint="eastAsia"/>
+          <w:lang w:eastAsia="zh-CN"/>
+        </w:rPr>
+        <w:t>Bu</w:t>
+      </w:r>
+      <w:r>
+        <w:rPr>
+          <w:lang w:eastAsia="zh-CN"/>
+        </w:rPr>
+        <w:t>t w</w:t>
+      </w:r>
+      <w:r>
+        <w:t xml:space="preserve">e still have a lot of challenges. The first thing is that </w:t>
+      </w:r>
+      <w:r>
+        <w:t xml:space="preserve">we have plenty of data collected from different sources. And they are not in the same formats. We need to unify them and send them to our database using </w:t>
+      </w:r>
+      <w:proofErr w:type="spellStart"/>
+      <w:r>
+        <w:t>mongoDB</w:t>
+      </w:r>
+      <w:proofErr w:type="spellEnd"/>
+      <w:r>
+        <w:t>.</w:t>
+      </w:r>
+      <w:r>
+        <w:t xml:space="preserve"> The second thing is that there are too many elements that will affect the solar power plants and we have to limit the data so that we will be able to put them on Google maps. When you want to use API to </w:t>
+      </w:r>
+      <w:r>
+        <w:t>upload</w:t>
+      </w:r>
+      <w:r>
+        <w:t xml:space="preserve"> your data on Google map, you</w:t>
+      </w:r>
+      <w:r>
+        <w:t>r</w:t>
+      </w:r>
+      <w:r>
+        <w:t xml:space="preserve"> data</w:t>
+      </w:r>
+      <w:r>
+        <w:t xml:space="preserve"> cannot be</w:t>
+      </w:r>
+      <w:r>
+        <w:t xml:space="preserve"> more than 40mb. So we have to get rid some of the data. The third thing is that </w:t>
+      </w:r>
+      <w:r>
+        <w:t xml:space="preserve">we need to figure out the analysis algorithm </w:t>
+      </w:r>
+      <w:r>
+        <w:t xml:space="preserve">that can evaluate the </w:t>
+      </w:r>
+      <w:r>
+        <w:t>proportion</w:t>
+      </w:r>
+      <w:r>
+        <w:t xml:space="preserve"> of these elements based on their influence.</w:t>
+      </w:r>
+      <w:r>
+        <w:t xml:space="preserve"> We went through a lot of </w:t>
+      </w:r>
+      <w:r>
+        <w:t xml:space="preserve">essays but it seems like people </w:t>
+      </w:r>
+      <w:r>
+        <w:t>are making</w:t>
+      </w:r>
+      <w:r>
+        <w:t xml:space="preserve"> these kind of decisions based on their own judgement rather th</w:t>
+      </w:r>
       <w:bookmarkStart w:id="0" w:name="_GoBack"/>
       <w:bookmarkEnd w:id="0"/>
+      <w:r>
+        <w:t>an some kind of universal algorithm. But in order to build this product, we need to find the algorithm.</w:t>
+      </w:r>
     </w:p>
     <w:p>
       <w:pPr>
@@ -641,89 +841,54 @@
       </w:pPr>
     </w:p>
     <w:p>
-      <w:r>
-        <w:rPr>
-          <w:lang w:eastAsia="zh-CN"/>
-        </w:rPr>
-        <w:t>Our system diagram is shown here. The NREL</w:t>
-      </w:r>
-      <w:r>
-        <w:t xml:space="preserve"> is one of our main data sources. NREL stands for National Renewable Energy Laboratory. </w:t>
-      </w:r>
-      <w:r>
-        <w:t xml:space="preserve">NASA is also an important resource </w:t>
-      </w:r>
-      <w:r>
-        <w:lastRenderedPageBreak/>
-        <w:t xml:space="preserve">of our project. We will download </w:t>
-      </w:r>
-      <w:r>
-        <w:t>the</w:t>
-      </w:r>
-      <w:r>
-        <w:t xml:space="preserve"> data</w:t>
-      </w:r>
-      <w:r>
-        <w:t xml:space="preserve"> we needed</w:t>
-      </w:r>
-      <w:r>
-        <w:t xml:space="preserve"> or use the API to save the data in </w:t>
-      </w:r>
-      <w:r>
-        <w:t xml:space="preserve">our </w:t>
-      </w:r>
-      <w:r>
-        <w:t>Database. The way we manage the database is through MySQL. We will then apply our algorithm on these data and evaluate them.</w:t>
-      </w:r>
-      <w:r>
-        <w:t xml:space="preserve"> Eventually we will show our result in our web application. The web application is built </w:t>
-      </w:r>
-      <w:r>
-        <w:t>by</w:t>
-      </w:r>
-      <w:r>
+      <w:pPr>
+        <w:rPr>
+          <w:lang w:eastAsia="zh-CN"/>
+        </w:rPr>
+      </w:pPr>
+      <w:r>
+        <w:rPr>
+          <w:lang w:eastAsia="zh-CN"/>
+        </w:rPr>
+        <w:t xml:space="preserve">Here is our next Sprint Plan. Me and Xinran Zhang will be responsible for the database and algorithm. Heming Huang will build up the web application and improve it. </w:t>
+      </w:r>
+      <w:proofErr w:type="spellStart"/>
+      <w:r>
+        <w:rPr>
+          <w:lang w:eastAsia="zh-CN"/>
+        </w:rPr>
+        <w:t>Siyue</w:t>
+      </w:r>
+      <w:proofErr w:type="spellEnd"/>
+      <w:r>
+        <w:rPr>
+          <w:lang w:eastAsia="zh-CN"/>
+        </w:rPr>
+        <w:t xml:space="preserve"> Wang </w:t>
+      </w:r>
+      <w:r>
+        <w:rPr>
+          <w:lang w:eastAsia="zh-CN"/>
+        </w:rPr>
+        <w:t>will keep looking for the data of radiation</w:t>
+      </w:r>
+      <w:r>
+        <w:rPr>
+          <w:lang w:eastAsia="zh-CN"/>
+        </w:rPr>
+        <w:t>, terrain,</w:t>
+      </w:r>
+      <w:r>
+        <w:rPr>
+          <w:lang w:eastAsia="zh-CN"/>
+        </w:rPr>
         <w:t xml:space="preserve"> </w:t>
       </w:r>
       <w:r>
-        <w:t>HTML</w:t>
-      </w:r>
-      <w:r>
-        <w:t xml:space="preserve"> and </w:t>
-      </w:r>
-      <w:r>
-        <w:t>JavaScript</w:t>
-      </w:r>
-      <w:r>
-        <w:t>.</w:t>
-      </w:r>
-    </w:p>
-    <w:p/>
-    <w:p>
-      <w:r>
-        <w:t>Accomplishment</w:t>
-      </w:r>
-      <w:r>
-        <w:t>:</w:t>
-      </w:r>
-    </w:p>
-    <w:p>
-      <w:r>
-        <w:t>1)</w:t>
-      </w:r>
-    </w:p>
-    <w:p/>
-    <w:p/>
-    <w:p>
-      <w:r>
-        <w:t>Challenges:</w:t>
-      </w:r>
-    </w:p>
-    <w:p>
-      <w:r>
-        <w:t>1)</w:t>
-      </w:r>
-      <w:r>
-        <w:t>There are several challenges here. First, we have a large amount of data. They are coming from different sources and they have verities of formats. We need to unify them and make sure only save the usable data in our database. That’s a lot of work.</w:t>
+        <w:rPr>
+          <w:lang w:eastAsia="zh-CN"/>
+        </w:rPr>
+        <w:t xml:space="preserve">wind speed, etc. </w:t>
       </w:r>
     </w:p>
     <w:p>
@@ -743,75 +908,8 @@
         <w:rPr>
           <w:lang w:eastAsia="zh-CN"/>
         </w:rPr>
-        <w:t>DEMO:</w:t>
-      </w:r>
-    </w:p>
-    <w:p>
-      <w:pPr>
-        <w:rPr>
-          <w:lang w:eastAsia="zh-CN"/>
-        </w:rPr>
-      </w:pPr>
-      <w:r>
-        <w:rPr>
-          <w:lang w:eastAsia="zh-CN"/>
-        </w:rPr>
-        <w:t>Now we are going to demonstrate our web application.</w:t>
-      </w:r>
-    </w:p>
-    <w:p>
-      <w:pPr>
-        <w:rPr>
-          <w:lang w:eastAsia="zh-CN"/>
-        </w:rPr>
-      </w:pPr>
-    </w:p>
-    <w:p>
-      <w:pPr>
-        <w:rPr>
-          <w:lang w:eastAsia="zh-CN"/>
-        </w:rPr>
-      </w:pPr>
-      <w:r>
-        <w:rPr>
-          <w:lang w:eastAsia="zh-CN"/>
-        </w:rPr>
-        <w:t>Next Sprint Plan:</w:t>
-      </w:r>
-    </w:p>
-    <w:p>
-      <w:pPr>
-        <w:rPr>
-          <w:lang w:eastAsia="zh-CN"/>
-        </w:rPr>
-      </w:pPr>
-      <w:r>
-        <w:rPr>
-          <w:lang w:eastAsia="zh-CN"/>
-        </w:rPr>
-        <w:t xml:space="preserve">Here is the </w:t>
-      </w:r>
-      <w:proofErr w:type="spellStart"/>
-      <w:r>
-        <w:rPr>
-          <w:lang w:eastAsia="zh-CN"/>
-        </w:rPr>
-        <w:t>trello</w:t>
-      </w:r>
-      <w:proofErr w:type="spellEnd"/>
-      <w:r>
-        <w:rPr>
-          <w:lang w:eastAsia="zh-CN"/>
-        </w:rPr>
-        <w:t xml:space="preserve"> screenshot of our next sprint plan.</w:t>
-      </w:r>
-    </w:p>
-    <w:p>
-      <w:pPr>
-        <w:rPr>
-          <w:lang w:eastAsia="zh-CN"/>
-        </w:rPr>
-      </w:pPr>
+        <w:t>That’s all, thank you!</w:t>
+      </w:r>
     </w:p>
     <w:sectPr>
       <w:pgSz w:w="11900" w:h="16840"/>
@@ -1226,7 +1324,6 @@
   <w:style w:type="character" w:default="1" w:styleId="a0">
     <w:name w:val="Default Paragraph Font"/>
     <w:uiPriority w:val="1"/>
-    <w:semiHidden/>
     <w:unhideWhenUsed/>
   </w:style>
   <w:style w:type="table" w:default="1" w:styleId="a1">

</xml_diff>

<commit_message>
final changes before presentation
</commit_message>
<xml_diff>
--- a/JiahaoChen-SecondSprintPresentation.docx
+++ b/JiahaoChen-SecondSprintPresentation.docx
@@ -4,23 +4,12 @@
   <w:body>
     <w:p>
       <w:r>
-        <w:t xml:space="preserve">Hi everyone, my name is </w:t>
-      </w:r>
-      <w:proofErr w:type="spellStart"/>
-      <w:r>
-        <w:t>Jiahao</w:t>
-      </w:r>
-      <w:proofErr w:type="spellEnd"/>
-      <w:r>
-        <w:t xml:space="preserve"> Chen. And they are my teammates, Xinran Zhang, Heming Huang and </w:t>
-      </w:r>
-      <w:proofErr w:type="spellStart"/>
-      <w:r>
-        <w:t>Siyue</w:t>
-      </w:r>
-      <w:proofErr w:type="spellEnd"/>
-      <w:r>
-        <w:t xml:space="preserve"> Wang. Our team name is Fun with NASA.</w:t>
+        <w:t>1:</w:t>
+      </w:r>
+    </w:p>
+    <w:p>
+      <w:r>
+        <w:t>Hi everyone, my name is Jiahao Chen. And they are my teammates, Xinran Zhang, Heming Huang and Siyue Wang. Our team name is Fun with NASA.</w:t>
       </w:r>
     </w:p>
     <w:p/>
@@ -35,17 +24,28 @@
         <w:t>. That’s why we decided to change the direction.</w:t>
       </w:r>
       <w:r>
-        <w:t xml:space="preserve"> In our new project, we will analyze open data</w:t>
-      </w:r>
-      <w:r>
         <w:t xml:space="preserve"> </w:t>
       </w:r>
       <w:r>
+        <w:t>Now i</w:t>
+      </w:r>
+      <w:r>
+        <w:t>n our new project, we will analyze open data</w:t>
+      </w:r>
+      <w:r>
+        <w:t xml:space="preserve"> </w:t>
+      </w:r>
+      <w:r>
         <w:t xml:space="preserve">using our own algorithm to decide if a place is suitable for building solar power plants and output this result to users. </w:t>
       </w:r>
     </w:p>
     <w:p/>
     <w:p>
+      <w:r>
+        <w:t>2:</w:t>
+      </w:r>
+    </w:p>
+    <w:p>
       <w:pPr>
         <w:rPr>
           <w:lang w:eastAsia="zh-CN"/>
@@ -211,7 +211,7 @@
         <w:rPr>
           <w:lang w:eastAsia="zh-CN"/>
         </w:rPr>
-        <w:t xml:space="preserve"> of a solar power plants</w:t>
+        <w:t xml:space="preserve"> of a solar power plant</w:t>
       </w:r>
       <w:r>
         <w:rPr>
@@ -247,7 +247,19 @@
         <w:rPr>
           <w:lang w:eastAsia="zh-CN"/>
         </w:rPr>
-        <w:t>y decides how much power the solar power plants could generate.</w:t>
+        <w:t>y decides how m</w:t>
+      </w:r>
+      <w:r>
+        <w:rPr>
+          <w:lang w:eastAsia="zh-CN"/>
+        </w:rPr>
+        <w:t>uch power the solar power plant</w:t>
+      </w:r>
+      <w:r>
+        <w:rPr>
+          <w:lang w:eastAsia="zh-CN"/>
+        </w:rPr>
+        <w:t xml:space="preserve"> could generate.</w:t>
       </w:r>
       <w:r>
         <w:rPr>
@@ -265,7 +277,19 @@
         <w:rPr>
           <w:lang w:eastAsia="zh-CN"/>
         </w:rPr>
-        <w:t xml:space="preserve">. Terrain matters because if you are building your solar power plants </w:t>
+        <w:t xml:space="preserve">. Terrain matters because if you are </w:t>
+      </w:r>
+      <w:r>
+        <w:rPr>
+          <w:lang w:eastAsia="zh-CN"/>
+        </w:rPr>
+        <w:t>building your solar power plant</w:t>
+      </w:r>
+      <w:r>
+        <w:rPr>
+          <w:lang w:eastAsia="zh-CN"/>
+        </w:rPr>
+        <w:t xml:space="preserve"> </w:t>
       </w:r>
       <w:r>
         <w:rPr>
@@ -277,13 +301,37 @@
         <w:rPr>
           <w:lang w:eastAsia="zh-CN"/>
         </w:rPr>
-        <w:t>basically build you solar power plants right away</w:t>
-      </w:r>
-      <w:r>
-        <w:rPr>
-          <w:lang w:eastAsia="zh-CN"/>
-        </w:rPr>
-        <w:t>. If you are not, then you are going to spend time and money to level the ground.</w:t>
+        <w:t xml:space="preserve">basically </w:t>
+      </w:r>
+      <w:r>
+        <w:rPr>
+          <w:lang w:eastAsia="zh-CN"/>
+        </w:rPr>
+        <w:t>build you solar power plant</w:t>
+      </w:r>
+      <w:r>
+        <w:rPr>
+          <w:lang w:eastAsia="zh-CN"/>
+        </w:rPr>
+        <w:t xml:space="preserve"> right away</w:t>
+      </w:r>
+      <w:r>
+        <w:rPr>
+          <w:lang w:eastAsia="zh-CN"/>
+        </w:rPr>
+        <w:t>. If you are not, then you are going to spend time and money to level the ground</w:t>
+      </w:r>
+      <w:r>
+        <w:rPr>
+          <w:lang w:eastAsia="zh-CN"/>
+        </w:rPr>
+        <w:t xml:space="preserve"> first</w:t>
+      </w:r>
+      <w:r>
+        <w:rPr>
+          <w:lang w:eastAsia="zh-CN"/>
+        </w:rPr>
+        <w:t>.</w:t>
       </w:r>
       <w:r>
         <w:rPr>
@@ -314,13 +362,27 @@
           <w:rFonts w:hint="eastAsia"/>
           <w:lang w:eastAsia="zh-CN"/>
         </w:rPr>
-        <w:t xml:space="preserve">ind speed is essential to the safety of solar power plants. There </w:t>
+        <w:t xml:space="preserve">ind speed is essential to </w:t>
       </w:r>
       <w:r>
         <w:rPr>
           <w:rFonts w:hint="eastAsia"/>
           <w:lang w:eastAsia="zh-CN"/>
         </w:rPr>
+        <w:t>the safety of solar power plant</w:t>
+      </w:r>
+      <w:r>
+        <w:rPr>
+          <w:rFonts w:hint="eastAsia"/>
+          <w:lang w:eastAsia="zh-CN"/>
+        </w:rPr>
+        <w:t xml:space="preserve">. There </w:t>
+      </w:r>
+      <w:r>
+        <w:rPr>
+          <w:rFonts w:hint="eastAsia"/>
+          <w:lang w:eastAsia="zh-CN"/>
+        </w:rPr>
         <w:t>were accidents that the wind ble</w:t>
       </w:r>
       <w:r>
@@ -401,7 +463,25 @@
         <w:rPr>
           <w:lang w:eastAsia="zh-CN"/>
         </w:rPr>
-        <w:t xml:space="preserve"> after the panels have been blew away</w:t>
+        <w:t xml:space="preserve"> after the panels have been blo</w:t>
+      </w:r>
+      <w:r>
+        <w:rPr>
+          <w:lang w:eastAsia="zh-CN"/>
+        </w:rPr>
+        <w:t>w</w:t>
+      </w:r>
+      <w:r>
+        <w:rPr>
+          <w:lang w:eastAsia="zh-CN"/>
+        </w:rPr>
+        <w:t>n</w:t>
+      </w:r>
+      <w:r>
+        <w:rPr>
+          <w:lang w:eastAsia="zh-CN"/>
+        </w:rPr>
+        <w:t xml:space="preserve"> away</w:t>
       </w:r>
       <w:r>
         <w:rPr>
@@ -476,7 +556,19 @@
         <w:rPr>
           <w:lang w:eastAsia="zh-CN"/>
         </w:rPr>
-        <w:t>Besides the big solar companies,</w:t>
+        <w:t>Besides the big solar</w:t>
+      </w:r>
+      <w:r>
+        <w:rPr>
+          <w:lang w:eastAsia="zh-CN"/>
+        </w:rPr>
+        <w:t xml:space="preserve"> power</w:t>
+      </w:r>
+      <w:r>
+        <w:rPr>
+          <w:lang w:eastAsia="zh-CN"/>
+        </w:rPr>
+        <w:t xml:space="preserve"> companies,</w:t>
       </w:r>
       <w:r>
         <w:rPr>
@@ -512,7 +604,19 @@
         <w:rPr>
           <w:lang w:eastAsia="zh-CN"/>
         </w:rPr>
-        <w:t xml:space="preserve"> a solar power plants, the government plays an important rule. Usually </w:t>
+        <w:t xml:space="preserve"> a solar power plants, the </w:t>
+      </w:r>
+      <w:r>
+        <w:rPr>
+          <w:lang w:eastAsia="zh-CN"/>
+        </w:rPr>
+        <w:t>government plays an important ro</w:t>
+      </w:r>
+      <w:r>
+        <w:rPr>
+          <w:lang w:eastAsia="zh-CN"/>
+        </w:rPr>
+        <w:t xml:space="preserve">le. Usually </w:t>
       </w:r>
       <w:r>
         <w:rPr>
@@ -598,6 +702,19 @@
         <w:rPr>
           <w:lang w:eastAsia="zh-CN"/>
         </w:rPr>
+        <w:t>3:</w:t>
+      </w:r>
+    </w:p>
+    <w:p>
+      <w:pPr>
+        <w:rPr>
+          <w:lang w:eastAsia="zh-CN"/>
+        </w:rPr>
+      </w:pPr>
+      <w:r>
+        <w:rPr>
+          <w:lang w:eastAsia="zh-CN"/>
+        </w:rPr>
         <w:t>Here is our Sprint 2 Diagram</w:t>
       </w:r>
       <w:r>
@@ -637,6 +754,13 @@
           <w:lang w:eastAsia="zh-CN"/>
         </w:rPr>
       </w:pPr>
+      <w:r>
+        <w:rPr>
+          <w:lang w:eastAsia="zh-CN"/>
+        </w:rPr>
+        <w:lastRenderedPageBreak/>
+        <w:t>4:</w:t>
+      </w:r>
     </w:p>
     <w:p>
       <w:r>
@@ -649,11 +773,7 @@
         <w:t xml:space="preserve"> is one of our main data sources. NREL stands for National Renewable Energy Laboratory. </w:t>
       </w:r>
       <w:r>
-        <w:t xml:space="preserve">NASA is also an important resource </w:t>
-      </w:r>
-      <w:r>
-        <w:lastRenderedPageBreak/>
-        <w:t xml:space="preserve">of our project. We will download </w:t>
+        <w:t xml:space="preserve">NASA is also an important resource of our project. We will download </w:t>
       </w:r>
       <w:r>
         <w:t>the</w:t>
@@ -671,7 +791,13 @@
         <w:t xml:space="preserve">our </w:t>
       </w:r>
       <w:r>
-        <w:t>Database. The way we manage the database is through MySQL. We will then apply our algorithm on these data and evaluate them.</w:t>
+        <w:t xml:space="preserve">Database. The way we manage the database is through </w:t>
+      </w:r>
+      <w:r>
+        <w:t>mongoDB</w:t>
+      </w:r>
+      <w:r>
+        <w:t>. We will then apply our algorithm on these data and evaluate them.</w:t>
       </w:r>
       <w:r>
         <w:t xml:space="preserve"> Eventually we will show our result in our web application. The web application is built </w:t>
@@ -698,141 +824,241 @@
     <w:p>
       <w:pPr>
         <w:rPr>
+          <w:lang w:eastAsia="zh-CN"/>
+        </w:rPr>
+      </w:pPr>
+    </w:p>
+    <w:p>
+      <w:pPr>
+        <w:rPr>
+          <w:lang w:eastAsia="zh-CN"/>
+        </w:rPr>
+      </w:pPr>
+      <w:r>
+        <w:rPr>
+          <w:lang w:eastAsia="zh-CN"/>
+        </w:rPr>
+        <w:t>5:</w:t>
+      </w:r>
+    </w:p>
+    <w:p>
+      <w:r>
+        <w:rPr>
+          <w:lang w:eastAsia="zh-CN"/>
+        </w:rPr>
+        <w:t xml:space="preserve">Our </w:t>
+      </w:r>
+      <w:r>
+        <w:t>Accomplishment</w:t>
+      </w:r>
+      <w:r>
+        <w:t xml:space="preserve"> is that we found some great open data sources such as NREL and NASA. Also we are able to analyze the large amount of data we have downloaded and present it in our web application. The third thing is that we managed to build up a basic web user interface. And we managed to connect our data to Google Map via API. We will show</w:t>
+      </w:r>
+      <w:r>
+        <w:t xml:space="preserve"> </w:t>
+      </w:r>
+      <w:r>
+        <w:t xml:space="preserve">you </w:t>
+      </w:r>
+      <w:r>
+        <w:t>our web application</w:t>
+      </w:r>
+      <w:r>
+        <w:t xml:space="preserve"> right now.</w:t>
+      </w:r>
+    </w:p>
+    <w:p/>
+    <w:p>
+      <w:r>
+        <w:t>6, DEMO:</w:t>
+      </w:r>
+    </w:p>
+    <w:p>
+      <w:r>
+        <w:t>Ok this is</w:t>
+      </w:r>
+      <w:r>
+        <w:t xml:space="preserve"> our </w:t>
+      </w:r>
+      <w:r>
+        <w:t xml:space="preserve">web </w:t>
+      </w:r>
+      <w:r>
+        <w:t>application.</w:t>
+      </w:r>
+      <w:r>
+        <w:t xml:space="preserve"> </w:t>
+      </w:r>
+      <w:r>
+        <w:t xml:space="preserve">This is the name of our project. </w:t>
+      </w:r>
+      <w:r>
+        <w:t>And here’s</w:t>
+      </w:r>
+      <w:r>
+        <w:t xml:space="preserve"> a brief introduction of</w:t>
+      </w:r>
+      <w:r>
+        <w:rPr>
           <w:rFonts w:hint="eastAsia"/>
           <w:lang w:eastAsia="zh-CN"/>
         </w:rPr>
-      </w:pPr>
-    </w:p>
-    <w:p>
-      <w:pPr>
-        <w:rPr>
-          <w:rFonts w:hint="eastAsia"/>
-        </w:rPr>
-      </w:pPr>
-      <w:r>
-        <w:rPr>
-          <w:lang w:eastAsia="zh-CN"/>
-        </w:rPr>
-        <w:t xml:space="preserve">Our </w:t>
-      </w:r>
-      <w:r>
-        <w:t>Accomplishment</w:t>
-      </w:r>
-      <w:r>
-        <w:t xml:space="preserve"> is that we found some great open data sources such as NREL and NASA. Also we are able to analyze the large amount of data we have downloaded and present it in our web application. The third thing is that we managed to build up a basic web user interface. And we managed to connect our data to Google Map via API. We will show you right now our web application.</w:t>
-      </w:r>
-    </w:p>
-    <w:p/>
-    <w:p>
-      <w:pPr>
-        <w:rPr>
-          <w:lang w:eastAsia="zh-CN"/>
-        </w:rPr>
-      </w:pPr>
-      <w:r>
-        <w:t>Now let me show you our application.</w:t>
+        <w:t xml:space="preserve"> our application</w:t>
+      </w:r>
+      <w:r>
+        <w:rPr>
+          <w:lang w:eastAsia="zh-CN"/>
+        </w:rPr>
+        <w:t>.</w:t>
+      </w:r>
+      <w:r>
+        <w:t xml:space="preserve"> The ‘about’ section mainly tells the customer why they should use our application. The ‘map’ section is the main section of our application. Currently we have only processed these data.</w:t>
+      </w:r>
+      <w:r>
+        <w:t xml:space="preserve"> Let me show you how to use it. If you </w:t>
+      </w:r>
+      <w:r>
+        <w:t>are considering</w:t>
+      </w:r>
+      <w:r>
+        <w:t xml:space="preserve"> to build your solar power plants in California or Nevada, you can click Nevada first to see the information sorted and analyzed by us. You can see that </w:t>
+      </w:r>
+      <w:r>
+        <w:t xml:space="preserve">the GHI, which is the Global Horizontal Irradiance, is 215. The GHI represents how much radiation that place could get. This directly affect the efficiency of solar power plants. So as I said before, it is the most important element. </w:t>
+      </w:r>
+      <w:r>
+        <w:t xml:space="preserve">Now if you click this tag California, you can see the GHI is 222. It’s better than Nevada. Then you would know that California is probably a better choice. And as a matter of fact it is, there are a lot of solar power plants in California. </w:t>
+      </w:r>
+      <w:r>
+        <w:t>If you take a look at the data, you will notice that we have also provided the wind speed. Let’s see what is the wind speed of Nevada. We can see that the wind speed is 2.34 meters per second. Now if you take a look at California, y</w:t>
+      </w:r>
+      <w:r>
+        <w:t>ou will see the wind speed is 2.37</w:t>
+      </w:r>
+      <w:r>
+        <w:t xml:space="preserve"> meters per second. This indicates that if you build your solar po</w:t>
+      </w:r>
+      <w:r>
+        <w:t xml:space="preserve">wer plants in </w:t>
+      </w:r>
+      <w:r>
+        <w:t>Nevada</w:t>
+      </w:r>
+      <w:r>
+        <w:t>, then it is</w:t>
       </w:r>
       <w:r>
         <w:t xml:space="preserve"> </w:t>
       </w:r>
       <w:r>
-        <w:t xml:space="preserve">This is the name of our project. This is a brief introduction of what we are good at. The ‘about’ section mainly tells the customer why they should use our application. The ‘map’ section is the main section of our application. Currently we have only processed these data. If you click these places, it will tell you everything you need to know. Such as the </w:t>
-      </w:r>
-      <w:r>
-        <w:t xml:space="preserve">GHI, which is the Global Horizontal Irradiance, this is the magnitude of radiation. This is elevation. When we have enough data, we will use the </w:t>
-      </w:r>
-      <w:r>
-        <w:rPr>
-          <w:lang w:eastAsia="zh-CN"/>
-        </w:rPr>
-        <w:t>variance to measure the terrain of a specific place. This is wind speed. It’s pretty straightforward. There will be more data and we will improve the way we show this data to users. Eventually we will tell the user how much we recommend them to build solar power plants on some specific place. Maybe we will just tell them Recommend or Not Recommend. We think it will be easier for our user to get what they need.</w:t>
-      </w:r>
-    </w:p>
-    <w:p/>
-    <w:p>
-      <w:pPr>
-        <w:rPr>
-          <w:lang w:eastAsia="zh-CN"/>
-        </w:rPr>
-      </w:pPr>
-      <w:r>
-        <w:rPr>
-          <w:rFonts w:hint="eastAsia"/>
-          <w:lang w:eastAsia="zh-CN"/>
-        </w:rPr>
-        <w:t>Bu</w:t>
-      </w:r>
-      <w:r>
-        <w:rPr>
-          <w:lang w:eastAsia="zh-CN"/>
-        </w:rPr>
-        <w:t>t w</w:t>
-      </w:r>
-      <w:r>
-        <w:t xml:space="preserve">e still have a lot of challenges. The first thing is that </w:t>
-      </w:r>
-      <w:r>
-        <w:t xml:space="preserve">we have plenty of data collected from different sources. And they are not in the same formats. We need to unify them and send them to our database using </w:t>
-      </w:r>
-      <w:proofErr w:type="spellStart"/>
-      <w:r>
-        <w:t>mongoDB</w:t>
-      </w:r>
-      <w:proofErr w:type="spellEnd"/>
-      <w:r>
-        <w:t>.</w:t>
-      </w:r>
-      <w:r>
-        <w:t xml:space="preserve"> The second thing is that there are too many elements that will affect the solar power plants and we have to limit the data so that we will be able to put them on Google maps. When you want to use API to </w:t>
-      </w:r>
-      <w:r>
-        <w:t>upload</w:t>
-      </w:r>
-      <w:r>
-        <w:t xml:space="preserve"> your data on Google map, you</w:t>
-      </w:r>
-      <w:r>
-        <w:t>r</w:t>
-      </w:r>
-      <w:r>
-        <w:t xml:space="preserve"> data</w:t>
-      </w:r>
-      <w:r>
-        <w:t xml:space="preserve"> cannot be</w:t>
-      </w:r>
-      <w:r>
-        <w:t xml:space="preserve"> more than 40mb. So we have to get rid some of the data. The third thing is that </w:t>
-      </w:r>
-      <w:r>
-        <w:t xml:space="preserve">we need to figure out the analysis algorithm </w:t>
-      </w:r>
-      <w:r>
-        <w:t xml:space="preserve">that can evaluate the </w:t>
-      </w:r>
-      <w:r>
-        <w:t>proportion</w:t>
-      </w:r>
-      <w:r>
-        <w:t xml:space="preserve"> of these elements based on their influence.</w:t>
-      </w:r>
-      <w:r>
-        <w:t xml:space="preserve"> We went through a lot of </w:t>
-      </w:r>
-      <w:r>
-        <w:t xml:space="preserve">essays but it seems like people </w:t>
-      </w:r>
-      <w:r>
-        <w:t>are making</w:t>
-      </w:r>
-      <w:r>
-        <w:t xml:space="preserve"> these kind of decisions based on their own judgement rather th</w:t>
+        <w:t xml:space="preserve">slightly </w:t>
+      </w:r>
+      <w:r>
+        <w:t xml:space="preserve">less </w:t>
+      </w:r>
+      <w:r>
+        <w:t>possible</w:t>
+      </w:r>
+      <w:r>
+        <w:t xml:space="preserve"> to be destroyed by strong wind. </w:t>
+      </w:r>
+      <w:r>
+        <w:t xml:space="preserve">We also </w:t>
+      </w:r>
+      <w:r>
+        <w:t xml:space="preserve">provide elevation. We are supposed to be able to evaluate the terrain using </w:t>
+      </w:r>
+      <w:r>
+        <w:t xml:space="preserve">the </w:t>
       </w:r>
       <w:bookmarkStart w:id="0" w:name="_GoBack"/>
       <w:bookmarkEnd w:id="0"/>
       <w:r>
-        <w:t>an some kind of universal algorithm. But in order to build this product, we need to find the algorithm.</w:t>
-      </w:r>
-    </w:p>
+        <w:t>variance of the elevation of nearby places, however, we haven’t been able to collect that much data yet. But we are definitely going to do that.</w:t>
+      </w:r>
+      <w:r>
+        <w:t xml:space="preserve"> As the data we collected increases, we will be an information hub that contains everything solar power companies or government would want. </w:t>
+      </w:r>
+      <w:r>
+        <w:rPr>
+          <w:lang w:eastAsia="zh-CN"/>
+        </w:rPr>
+        <w:t>Eventually we will tell the user how much we recommend them to build solar power plants on some specific place</w:t>
+      </w:r>
+      <w:r>
+        <w:rPr>
+          <w:lang w:eastAsia="zh-CN"/>
+        </w:rPr>
+        <w:t>s</w:t>
+      </w:r>
+      <w:r>
+        <w:rPr>
+          <w:lang w:eastAsia="zh-CN"/>
+        </w:rPr>
+        <w:t xml:space="preserve">. Maybe we will just tell them </w:t>
+      </w:r>
+      <w:r>
+        <w:rPr>
+          <w:lang w:eastAsia="zh-CN"/>
+        </w:rPr>
+        <w:t>we r</w:t>
+      </w:r>
+      <w:r>
+        <w:rPr>
+          <w:lang w:eastAsia="zh-CN"/>
+        </w:rPr>
+        <w:t xml:space="preserve">ecommend </w:t>
+      </w:r>
+      <w:r>
+        <w:rPr>
+          <w:lang w:eastAsia="zh-CN"/>
+        </w:rPr>
+        <w:t xml:space="preserve">it </w:t>
+      </w:r>
+      <w:r>
+        <w:rPr>
+          <w:lang w:eastAsia="zh-CN"/>
+        </w:rPr>
+        <w:t xml:space="preserve">or </w:t>
+      </w:r>
+      <w:r>
+        <w:rPr>
+          <w:lang w:eastAsia="zh-CN"/>
+        </w:rPr>
+        <w:t>we do not r</w:t>
+      </w:r>
+      <w:r>
+        <w:rPr>
+          <w:lang w:eastAsia="zh-CN"/>
+        </w:rPr>
+        <w:t>ecommend</w:t>
+      </w:r>
+      <w:r>
+        <w:rPr>
+          <w:lang w:eastAsia="zh-CN"/>
+        </w:rPr>
+        <w:t xml:space="preserve"> it</w:t>
+      </w:r>
+      <w:r>
+        <w:rPr>
+          <w:lang w:eastAsia="zh-CN"/>
+        </w:rPr>
+        <w:t>. We think it will be easier for our user to get what they need</w:t>
+      </w:r>
+      <w:r>
+        <w:rPr>
+          <w:lang w:eastAsia="zh-CN"/>
+        </w:rPr>
+        <w:t xml:space="preserve"> in this way</w:t>
+      </w:r>
+      <w:r>
+        <w:rPr>
+          <w:lang w:eastAsia="zh-CN"/>
+        </w:rPr>
+        <w:t>.</w:t>
+      </w:r>
+    </w:p>
+    <w:p/>
     <w:p>
       <w:pPr>
         <w:rPr>
@@ -850,21 +1076,129 @@
         <w:rPr>
           <w:lang w:eastAsia="zh-CN"/>
         </w:rPr>
-        <w:t xml:space="preserve">Here is our next Sprint Plan. Me and Xinran Zhang will be responsible for the database and algorithm. Heming Huang will build up the web application and improve it. </w:t>
-      </w:r>
-      <w:proofErr w:type="spellStart"/>
-      <w:r>
-        <w:rPr>
-          <w:lang w:eastAsia="zh-CN"/>
-        </w:rPr>
-        <w:t>Siyue</w:t>
-      </w:r>
-      <w:proofErr w:type="spellEnd"/>
-      <w:r>
-        <w:rPr>
-          <w:lang w:eastAsia="zh-CN"/>
-        </w:rPr>
-        <w:t xml:space="preserve"> Wang </w:t>
+        <w:t>7:</w:t>
+      </w:r>
+    </w:p>
+    <w:p>
+      <w:pPr>
+        <w:rPr>
+          <w:lang w:eastAsia="zh-CN"/>
+        </w:rPr>
+      </w:pPr>
+      <w:r>
+        <w:rPr>
+          <w:rFonts w:hint="eastAsia"/>
+          <w:lang w:eastAsia="zh-CN"/>
+        </w:rPr>
+        <w:t>Bu</w:t>
+      </w:r>
+      <w:r>
+        <w:rPr>
+          <w:lang w:eastAsia="zh-CN"/>
+        </w:rPr>
+        <w:t>t w</w:t>
+      </w:r>
+      <w:r>
+        <w:t xml:space="preserve">e still have a lot of challenges. The first thing is that </w:t>
+      </w:r>
+      <w:r>
+        <w:t>we have plenty of data collected from different sources. And they are not in the same formats. We need to unify them and send them to our database using mongoDB.</w:t>
+      </w:r>
+      <w:r>
+        <w:t xml:space="preserve"> The second thing is that there are too many elements that will affect the solar power plants and we have to limit the data so that we will be able to put them on Google maps. When you want to use API to </w:t>
+      </w:r>
+      <w:r>
+        <w:t>upload</w:t>
+      </w:r>
+      <w:r>
+        <w:t xml:space="preserve"> your data on Google map, you</w:t>
+      </w:r>
+      <w:r>
+        <w:t>r</w:t>
+      </w:r>
+      <w:r>
+        <w:t xml:space="preserve"> data</w:t>
+      </w:r>
+      <w:r>
+        <w:t xml:space="preserve"> cannot be</w:t>
+      </w:r>
+      <w:r>
+        <w:t xml:space="preserve"> more than 40mb. So we have to get rid some of the data. The third thing is that </w:t>
+      </w:r>
+      <w:r>
+        <w:t xml:space="preserve">we need to figure out the analysis algorithm </w:t>
+      </w:r>
+      <w:r>
+        <w:t xml:space="preserve">that can evaluate the </w:t>
+      </w:r>
+      <w:r>
+        <w:t>proportion</w:t>
+      </w:r>
+      <w:r>
+        <w:t xml:space="preserve"> of these elements based on their influence.</w:t>
+      </w:r>
+      <w:r>
+        <w:t xml:space="preserve"> We went through a lot of </w:t>
+      </w:r>
+      <w:r>
+        <w:t xml:space="preserve">essays but it seems like people </w:t>
+      </w:r>
+      <w:r>
+        <w:t>are making</w:t>
+      </w:r>
+      <w:r>
+        <w:t xml:space="preserve"> these kind of decisions based on their own judgement rather than some kind of universal algorithm. But in order to build this product, we need to find the algorithm</w:t>
+      </w:r>
+      <w:r>
+        <w:t xml:space="preserve"> or maybe create our own algorithm</w:t>
+      </w:r>
+      <w:r>
+        <w:t>.</w:t>
+      </w:r>
+    </w:p>
+    <w:p>
+      <w:pPr>
+        <w:rPr>
+          <w:lang w:eastAsia="zh-CN"/>
+        </w:rPr>
+      </w:pPr>
+    </w:p>
+    <w:p>
+      <w:pPr>
+        <w:rPr>
+          <w:lang w:eastAsia="zh-CN"/>
+        </w:rPr>
+      </w:pPr>
+      <w:r>
+        <w:rPr>
+          <w:lang w:eastAsia="zh-CN"/>
+        </w:rPr>
+        <w:t>8:</w:t>
+      </w:r>
+    </w:p>
+    <w:p>
+      <w:pPr>
+        <w:rPr>
+          <w:lang w:eastAsia="zh-CN"/>
+        </w:rPr>
+      </w:pPr>
+      <w:r>
+        <w:rPr>
+          <w:lang w:eastAsia="zh-CN"/>
+        </w:rPr>
+        <w:t xml:space="preserve">Here is our next Sprint Plan. Me and Xinran Zhang will be responsible for the database and algorithm. Heming Huang will build up the web application and </w:t>
+      </w:r>
+      <w:r>
+        <w:rPr>
+          <w:lang w:eastAsia="zh-CN"/>
+        </w:rPr>
+        <w:t>keep improving</w:t>
+      </w:r>
+      <w:r>
+        <w:rPr>
+          <w:lang w:eastAsia="zh-CN"/>
+        </w:rPr>
+        <w:t xml:space="preserve"> it. Siyue Wang </w:t>
       </w:r>
       <w:r>
         <w:rPr>
@@ -1324,6 +1658,7 @@
   <w:style w:type="character" w:default="1" w:styleId="a0">
     <w:name w:val="Default Paragraph Font"/>
     <w:uiPriority w:val="1"/>
+    <w:semiHidden/>
     <w:unhideWhenUsed/>
   </w:style>
   <w:style w:type="table" w:default="1" w:styleId="a1">

</xml_diff>